<commit_message>
Added gripper fabrication project
</commit_message>
<xml_diff>
--- a/Tanish_Mishra_CV_Mech.docx
+++ b/Tanish_Mishra_CV_Mech.docx
@@ -627,31 +627,13 @@
         </w:rPr>
         <w:t>CPI: 8.95/10.00</w:t>
       </w:r>
-    </w:p>
-    <w:p>
-      <w:pPr>
-        <w:numPr>
-          <w:ilvl w:val="0"/>
-          <w:numId w:val="8"/>
-        </w:numPr>
-        <w:tabs>
-          <w:tab w:val="left" w:pos="360"/>
-        </w:tabs>
-        <w:spacing w:line="276" w:lineRule="auto"/>
-        <w:rPr>
-          <w:rFonts w:eastAsia="Arial"/>
-          <w:b/>
-          <w:sz w:val="18"/>
-          <w:szCs w:val="18"/>
-        </w:rPr>
-      </w:pPr>
-      <w:r>
-        <w:rPr>
-          <w:rFonts w:eastAsia="Arial"/>
-          <w:sz w:val="18"/>
-          <w:szCs w:val="18"/>
-        </w:rPr>
-        <w:t>Class Representative</w:t>
+      <w:r>
+        <w:rPr>
+          <w:rFonts w:eastAsia="Arial"/>
+          <w:sz w:val="18"/>
+          <w:szCs w:val="18"/>
+        </w:rPr>
+        <w:t xml:space="preserve"> (Class Representative)</w:t>
       </w:r>
     </w:p>
     <w:p>
@@ -1944,6 +1926,229 @@
           <w:szCs w:val="18"/>
         </w:rPr>
         <w:t>range</w:t>
+      </w:r>
+      <w:proofErr w:type="gramEnd"/>
+    </w:p>
+    <w:tbl>
+      <w:tblPr>
+        <w:tblStyle w:val="TableGrid"/>
+        <w:tblW w:w="11890" w:type="dxa"/>
+        <w:tblLook w:val="04A0" w:firstRow="1" w:lastRow="0" w:firstColumn="1" w:lastColumn="0" w:noHBand="0" w:noVBand="1"/>
+      </w:tblPr>
+      <w:tblGrid>
+        <w:gridCol w:w="5945"/>
+        <w:gridCol w:w="5945"/>
+      </w:tblGrid>
+      <w:tr>
+        <w:tc>
+          <w:tcPr>
+            <w:tcW w:w="5945" w:type="dxa"/>
+            <w:tcBorders>
+              <w:top w:val="nil"/>
+              <w:left w:val="nil"/>
+              <w:bottom w:val="nil"/>
+              <w:right w:val="nil"/>
+            </w:tcBorders>
+            <w:vAlign w:val="bottom"/>
+          </w:tcPr>
+          <w:p>
+            <w:pPr>
+              <w:spacing w:line="259" w:lineRule="auto"/>
+              <w:rPr>
+                <w:rFonts w:eastAsia="Arial"/>
+                <w:b/>
+                <w:bCs/>
+                <w:sz w:val="18"/>
+                <w:szCs w:val="18"/>
+              </w:rPr>
+            </w:pPr>
+            <w:r>
+              <w:rPr>
+                <w:rFonts w:eastAsia="Arial"/>
+                <w:b/>
+                <w:bCs/>
+                <w:sz w:val="18"/>
+                <w:szCs w:val="18"/>
+              </w:rPr>
+              <w:t>Soft Gripper Fabrication and Testing on a Soft Robot @ WPI MER Lab</w:t>
+            </w:r>
+          </w:p>
+        </w:tc>
+        <w:tc>
+          <w:tcPr>
+            <w:tcW w:w="5945" w:type="dxa"/>
+            <w:tcBorders>
+              <w:top w:val="nil"/>
+              <w:left w:val="nil"/>
+              <w:bottom w:val="nil"/>
+              <w:right w:val="nil"/>
+            </w:tcBorders>
+          </w:tcPr>
+          <w:p>
+            <w:pPr>
+              <w:spacing w:line="259" w:lineRule="auto"/>
+              <w:jc w:val="right"/>
+              <w:rPr>
+                <w:rFonts w:eastAsia="Arial"/>
+                <w:b/>
+                <w:bCs/>
+                <w:sz w:val="18"/>
+                <w:szCs w:val="18"/>
+              </w:rPr>
+            </w:pPr>
+            <w:r>
+              <w:rPr>
+                <w:rFonts w:eastAsia="Arial"/>
+                <w:b/>
+                <w:bCs/>
+                <w:sz w:val="18"/>
+                <w:szCs w:val="18"/>
+              </w:rPr>
+              <w:t>June-August</w:t>
+            </w:r>
+            <w:r>
+              <w:rPr>
+                <w:rFonts w:eastAsia="Arial"/>
+                <w:b/>
+                <w:bCs/>
+                <w:sz w:val="18"/>
+                <w:szCs w:val="18"/>
+              </w:rPr>
+              <w:t xml:space="preserve"> 202</w:t>
+            </w:r>
+            <w:r>
+              <w:rPr>
+                <w:rFonts w:eastAsia="Arial"/>
+                <w:b/>
+                <w:bCs/>
+                <w:sz w:val="18"/>
+                <w:szCs w:val="18"/>
+              </w:rPr>
+              <w:t>3</w:t>
+            </w:r>
+          </w:p>
+        </w:tc>
+      </w:tr>
+    </w:tbl>
+    <w:p>
+      <w:pPr>
+        <w:numPr>
+          <w:ilvl w:val="0"/>
+          <w:numId w:val="7"/>
+        </w:numPr>
+        <w:spacing w:line="259" w:lineRule="auto"/>
+        <w:rPr>
+          <w:rFonts w:eastAsia="Arial"/>
+          <w:color w:val="000000" w:themeColor="text1"/>
+          <w:sz w:val="18"/>
+          <w:szCs w:val="18"/>
+        </w:rPr>
+      </w:pPr>
+      <w:r>
+        <w:rPr>
+          <w:rFonts w:eastAsia="Arial"/>
+          <w:sz w:val="18"/>
+          <w:szCs w:val="18"/>
+        </w:rPr>
+        <w:t xml:space="preserve">Fabricated a soft finger gripper for a soft </w:t>
+      </w:r>
+      <w:proofErr w:type="gramStart"/>
+      <w:r>
+        <w:rPr>
+          <w:rFonts w:eastAsia="Arial"/>
+          <w:sz w:val="18"/>
+          <w:szCs w:val="18"/>
+        </w:rPr>
+        <w:t>robot</w:t>
+      </w:r>
+      <w:proofErr w:type="gramEnd"/>
+    </w:p>
+    <w:p>
+      <w:pPr>
+        <w:numPr>
+          <w:ilvl w:val="0"/>
+          <w:numId w:val="7"/>
+        </w:numPr>
+        <w:spacing w:line="259" w:lineRule="auto"/>
+        <w:rPr>
+          <w:rFonts w:eastAsia="Arial"/>
+          <w:color w:val="000000" w:themeColor="text1"/>
+          <w:sz w:val="18"/>
+          <w:szCs w:val="18"/>
+        </w:rPr>
+      </w:pPr>
+      <w:r>
+        <w:rPr>
+          <w:rFonts w:eastAsia="Arial"/>
+          <w:sz w:val="18"/>
+          <w:szCs w:val="18"/>
+        </w:rPr>
+        <w:t xml:space="preserve">Devised a mounting and actuation system for the same with emphasis on modularity and weight using a press fit design via </w:t>
+      </w:r>
+      <w:proofErr w:type="spellStart"/>
+      <w:r>
+        <w:rPr>
+          <w:rFonts w:eastAsia="Arial"/>
+          <w:sz w:val="18"/>
+          <w:szCs w:val="18"/>
+        </w:rPr>
+        <w:t>Solidworks</w:t>
+      </w:r>
+      <w:proofErr w:type="spellEnd"/>
+    </w:p>
+    <w:p>
+      <w:pPr>
+        <w:numPr>
+          <w:ilvl w:val="0"/>
+          <w:numId w:val="7"/>
+        </w:numPr>
+        <w:spacing w:line="259" w:lineRule="auto"/>
+        <w:rPr>
+          <w:rFonts w:eastAsia="Arial"/>
+          <w:color w:val="000000" w:themeColor="text1"/>
+          <w:sz w:val="18"/>
+          <w:szCs w:val="18"/>
+        </w:rPr>
+      </w:pPr>
+      <w:r>
+        <w:rPr>
+          <w:rFonts w:eastAsia="Arial"/>
+          <w:sz w:val="18"/>
+          <w:szCs w:val="18"/>
+        </w:rPr>
+        <w:t>Fabricated the mount and subsidiary parts using 3D printing and tested the same.</w:t>
+      </w:r>
+    </w:p>
+    <w:p>
+      <w:pPr>
+        <w:numPr>
+          <w:ilvl w:val="0"/>
+          <w:numId w:val="7"/>
+        </w:numPr>
+        <w:spacing w:line="259" w:lineRule="auto"/>
+        <w:rPr>
+          <w:rFonts w:eastAsia="Arial"/>
+          <w:color w:val="000000" w:themeColor="text1"/>
+          <w:sz w:val="18"/>
+          <w:szCs w:val="18"/>
+        </w:rPr>
+      </w:pPr>
+      <w:r>
+        <w:rPr>
+          <w:rFonts w:eastAsia="Arial"/>
+          <w:sz w:val="18"/>
+          <w:szCs w:val="18"/>
+        </w:rPr>
+        <w:t xml:space="preserve">Added components to the design to improve grip stability without significant increase in </w:t>
+      </w:r>
+      <w:proofErr w:type="gramStart"/>
+      <w:r>
+        <w:rPr>
+          <w:rFonts w:eastAsia="Arial"/>
+          <w:sz w:val="18"/>
+          <w:szCs w:val="18"/>
+        </w:rPr>
+        <w:t>weight</w:t>
       </w:r>
       <w:proofErr w:type="gramEnd"/>
     </w:p>
@@ -5674,28 +5879,28 @@
 </file>
 
 <file path=customXml/item1.xml><?xml version="1.0" encoding="utf-8"?>
+<b:Sources xmlns:b="http://schemas.openxmlformats.org/officeDocument/2006/bibliography" xmlns="http://schemas.openxmlformats.org/officeDocument/2006/bibliography" SelectedStyle="\APASixthEditionOfficeOnline.xsl" StyleName="APA" Version="6"/>
+</file>
+
+<file path=customXml/item2.xml><?xml version="1.0" encoding="utf-8"?>
 <go:gDocsCustomXmlDataStorage xmlns:go="http://customooxmlschemas.google.com/" xmlns:r="http://schemas.openxmlformats.org/officeDocument/2006/relationships">
   <go:docsCustomData xmlns:go="http://customooxmlschemas.google.com/" roundtripDataSignature="AMtx7mgvKCsSU629MRBznNnB1wz9DmvIig==">AMUW2mVJzfvYgk5OusgXzd9gldF5O8fWx4V+YzFICzDMWo4tqhV2e/07p1UJvmd9cw0VfV5jIY+XpsudjuVsBjH+UeB6kOtjxONDGyYmt+srqUZ4+9PRe2DxKBrsrt7MXiO8ZM7jYk/l</go:docsCustomData>
 </go:gDocsCustomXmlDataStorage>
 </file>
 
-<file path=customXml/item2.xml><?xml version="1.0" encoding="utf-8"?>
-<b:Sources xmlns:b="http://schemas.openxmlformats.org/officeDocument/2006/bibliography" xmlns="http://schemas.openxmlformats.org/officeDocument/2006/bibliography" SelectedStyle="\APASixthEditionOfficeOnline.xsl" StyleName="APA" Version="6"/>
+<file path=customXml/itemProps1.xml><?xml version="1.0" encoding="utf-8"?>
+<ds:datastoreItem xmlns:ds="http://schemas.openxmlformats.org/officeDocument/2006/customXml" ds:itemID="{DBE181D6-A4D0-4227-9B65-D6A93B593896}">
+  <ds:schemaRefs>
+    <ds:schemaRef ds:uri="http://schemas.openxmlformats.org/officeDocument/2006/bibliography"/>
+  </ds:schemaRefs>
+</ds:datastoreItem>
 </file>
 
-<file path=customXml/itemProps1.xml><?xml version="1.0" encoding="utf-8"?>
+<file path=customXml/itemProps2.xml><?xml version="1.0" encoding="utf-8"?>
 <ds:datastoreItem xmlns:ds="http://schemas.openxmlformats.org/officeDocument/2006/customXml" ds:itemID="{11111111-1234-1234-1234-123412341234}">
   <ds:schemaRefs>
     <ds:schemaRef ds:uri="http://customooxmlschemas.google.com/"/>
     <ds:schemaRef ds:uri="http://schemas.openxmlformats.org/officeDocument/2006/relationships"/>
   </ds:schemaRefs>
 </ds:datastoreItem>
-</file>
-
-<file path=customXml/itemProps2.xml><?xml version="1.0" encoding="utf-8"?>
-<ds:datastoreItem xmlns:ds="http://schemas.openxmlformats.org/officeDocument/2006/customXml" ds:itemID="{DBE181D6-A4D0-4227-9B65-D6A93B593896}">
-  <ds:schemaRefs>
-    <ds:schemaRef ds:uri="http://schemas.openxmlformats.org/officeDocument/2006/bibliography"/>
-  </ds:schemaRefs>
-</ds:datastoreItem>
 </file>
</xml_diff>

<commit_message>
Full form of MER Lab added
</commit_message>
<xml_diff>
--- a/Tanish_Mishra_CV_Mech.docx
+++ b/Tanish_Mishra_CV_Mech.docx
@@ -1933,22 +1933,24 @@
       <w:tblPr>
         <w:tblStyle w:val="TableGrid"/>
         <w:tblW w:w="11890" w:type="dxa"/>
+        <w:tblBorders>
+          <w:top w:val="none" w:sz="0" w:space="0" w:color="auto"/>
+          <w:left w:val="none" w:sz="0" w:space="0" w:color="auto"/>
+          <w:bottom w:val="none" w:sz="0" w:space="0" w:color="auto"/>
+          <w:right w:val="none" w:sz="0" w:space="0" w:color="auto"/>
+          <w:insideH w:val="none" w:sz="0" w:space="0" w:color="auto"/>
+          <w:insideV w:val="none" w:sz="0" w:space="0" w:color="auto"/>
+        </w:tblBorders>
         <w:tblLook w:val="04A0" w:firstRow="1" w:lastRow="0" w:firstColumn="1" w:lastColumn="0" w:noHBand="0" w:noVBand="1"/>
       </w:tblPr>
       <w:tblGrid>
-        <w:gridCol w:w="5945"/>
-        <w:gridCol w:w="5945"/>
+        <w:gridCol w:w="10201"/>
+        <w:gridCol w:w="1689"/>
       </w:tblGrid>
       <w:tr>
         <w:tc>
           <w:tcPr>
-            <w:tcW w:w="5945" w:type="dxa"/>
-            <w:tcBorders>
-              <w:top w:val="nil"/>
-              <w:left w:val="nil"/>
-              <w:bottom w:val="nil"/>
-              <w:right w:val="nil"/>
-            </w:tcBorders>
+            <w:tcW w:w="10201" w:type="dxa"/>
             <w:vAlign w:val="bottom"/>
           </w:tcPr>
           <w:p>
@@ -1970,19 +1972,53 @@
                 <w:sz w:val="18"/>
                 <w:szCs w:val="18"/>
               </w:rPr>
-              <w:t>Soft Gripper Fabrication and Testing on a Soft Robot @ WPI MER Lab</w:t>
+              <w:t>Soft Gripper Fabrication and Testing on a Soft Robot @ WPI M</w:t>
+            </w:r>
+            <w:r>
+              <w:rPr>
+                <w:rFonts w:eastAsia="Arial"/>
+                <w:b/>
+                <w:bCs/>
+                <w:sz w:val="18"/>
+                <w:szCs w:val="18"/>
+              </w:rPr>
+              <w:t>anipulation and Environmental Robotics</w:t>
+            </w:r>
+            <w:r>
+              <w:rPr>
+                <w:rFonts w:eastAsia="Arial"/>
+                <w:b/>
+                <w:bCs/>
+                <w:sz w:val="18"/>
+                <w:szCs w:val="18"/>
+              </w:rPr>
+              <w:t xml:space="preserve"> </w:t>
+            </w:r>
+            <w:r>
+              <w:rPr>
+                <w:rFonts w:eastAsia="Arial"/>
+                <w:b/>
+                <w:bCs/>
+                <w:sz w:val="18"/>
+                <w:szCs w:val="18"/>
+              </w:rPr>
+              <w:t xml:space="preserve">(MER) </w:t>
+            </w:r>
+            <w:r>
+              <w:rPr>
+                <w:rFonts w:eastAsia="Arial"/>
+                <w:b/>
+                <w:bCs/>
+                <w:sz w:val="18"/>
+                <w:szCs w:val="18"/>
+              </w:rPr>
+              <w:t>Lab</w:t>
             </w:r>
           </w:p>
         </w:tc>
         <w:tc>
           <w:tcPr>
-            <w:tcW w:w="5945" w:type="dxa"/>
-            <w:tcBorders>
-              <w:top w:val="nil"/>
-              <w:left w:val="nil"/>
-              <w:bottom w:val="nil"/>
-              <w:right w:val="nil"/>
-            </w:tcBorders>
+            <w:tcW w:w="1689" w:type="dxa"/>
           </w:tcPr>
           <w:p>
             <w:pPr>
@@ -5879,28 +5915,28 @@
 </file>
 
 <file path=customXml/item1.xml><?xml version="1.0" encoding="utf-8"?>
-<b:Sources xmlns:b="http://schemas.openxmlformats.org/officeDocument/2006/bibliography" xmlns="http://schemas.openxmlformats.org/officeDocument/2006/bibliography" SelectedStyle="\APASixthEditionOfficeOnline.xsl" StyleName="APA" Version="6"/>
-</file>
-
-<file path=customXml/item2.xml><?xml version="1.0" encoding="utf-8"?>
 <go:gDocsCustomXmlDataStorage xmlns:go="http://customooxmlschemas.google.com/" xmlns:r="http://schemas.openxmlformats.org/officeDocument/2006/relationships">
   <go:docsCustomData xmlns:go="http://customooxmlschemas.google.com/" roundtripDataSignature="AMtx7mgvKCsSU629MRBznNnB1wz9DmvIig==">AMUW2mVJzfvYgk5OusgXzd9gldF5O8fWx4V+YzFICzDMWo4tqhV2e/07p1UJvmd9cw0VfV5jIY+XpsudjuVsBjH+UeB6kOtjxONDGyYmt+srqUZ4+9PRe2DxKBrsrt7MXiO8ZM7jYk/l</go:docsCustomData>
 </go:gDocsCustomXmlDataStorage>
 </file>
 
-<file path=customXml/itemProps1.xml><?xml version="1.0" encoding="utf-8"?>
-<ds:datastoreItem xmlns:ds="http://schemas.openxmlformats.org/officeDocument/2006/customXml" ds:itemID="{DBE181D6-A4D0-4227-9B65-D6A93B593896}">
-  <ds:schemaRefs>
-    <ds:schemaRef ds:uri="http://schemas.openxmlformats.org/officeDocument/2006/bibliography"/>
-  </ds:schemaRefs>
-</ds:datastoreItem>
+<file path=customXml/item2.xml><?xml version="1.0" encoding="utf-8"?>
+<b:Sources xmlns:b="http://schemas.openxmlformats.org/officeDocument/2006/bibliography" xmlns="http://schemas.openxmlformats.org/officeDocument/2006/bibliography" SelectedStyle="\APASixthEditionOfficeOnline.xsl" StyleName="APA" Version="6"/>
 </file>
 
-<file path=customXml/itemProps2.xml><?xml version="1.0" encoding="utf-8"?>
+<file path=customXml/itemProps1.xml><?xml version="1.0" encoding="utf-8"?>
 <ds:datastoreItem xmlns:ds="http://schemas.openxmlformats.org/officeDocument/2006/customXml" ds:itemID="{11111111-1234-1234-1234-123412341234}">
   <ds:schemaRefs>
     <ds:schemaRef ds:uri="http://customooxmlschemas.google.com/"/>
     <ds:schemaRef ds:uri="http://schemas.openxmlformats.org/officeDocument/2006/relationships"/>
   </ds:schemaRefs>
 </ds:datastoreItem>
+</file>
+
+<file path=customXml/itemProps2.xml><?xml version="1.0" encoding="utf-8"?>
+<ds:datastoreItem xmlns:ds="http://schemas.openxmlformats.org/officeDocument/2006/customXml" ds:itemID="{DBE181D6-A4D0-4227-9B65-D6A93B593896}">
+  <ds:schemaRefs>
+    <ds:schemaRef ds:uri="http://schemas.openxmlformats.org/officeDocument/2006/bibliography"/>
+  </ds:schemaRefs>
+</ds:datastoreItem>
 </file>
</xml_diff>